<commit_message>
changing the color combo
Signed-off-by: aditya109 <adikid1996@gmail.com>
</commit_message>
<xml_diff>
--- a/1.2/design-ui/fonts.docx
+++ b/1.2/design-ui/fonts.docx
@@ -58,12 +58,10 @@
       </w:r>
     </w:p>
     <w:p>
-      <w:bookmarkStart w:id="0" w:name="_GoBack"/>
       <w:r>
         <w:t>#4E4E50</w:t>
       </w:r>
     </w:p>
-    <w:bookmarkEnd w:id="0"/>
     <w:p>
       <w:r>
         <w:t>#6F2232</w:t>
@@ -78,6 +76,50 @@
       <w:r>
         <w:t>#C3073F</w:t>
       </w:r>
+    </w:p>
+    <w:p/>
+    <w:p/>
+    <w:p>
+      <w:r>
+        <w:lastRenderedPageBreak/>
+        <w:drawing>
+          <wp:inline distT="0" distB="0" distL="0" distR="0" wp14:anchorId="616F0792" wp14:editId="5E9DE5CA">
+            <wp:extent cx="5487166" cy="6773220"/>
+            <wp:effectExtent l="0" t="0" r="0" b="8890"/>
+            <wp:docPr id="2" name="Picture 2"/>
+            <wp:cNvGraphicFramePr>
+              <a:graphicFrameLocks xmlns:a="http://schemas.openxmlformats.org/drawingml/2006/main" noChangeAspect="1"/>
+            </wp:cNvGraphicFramePr>
+            <a:graphic xmlns:a="http://schemas.openxmlformats.org/drawingml/2006/main">
+              <a:graphicData uri="http://schemas.openxmlformats.org/drawingml/2006/picture">
+                <pic:pic xmlns:pic="http://schemas.openxmlformats.org/drawingml/2006/picture">
+                  <pic:nvPicPr>
+                    <pic:cNvPr id="1" name=""/>
+                    <pic:cNvPicPr/>
+                  </pic:nvPicPr>
+                  <pic:blipFill>
+                    <a:blip r:embed="rId5"/>
+                    <a:stretch>
+                      <a:fillRect/>
+                    </a:stretch>
+                  </pic:blipFill>
+                  <pic:spPr>
+                    <a:xfrm>
+                      <a:off x="0" y="0"/>
+                      <a:ext cx="5487166" cy="6773220"/>
+                    </a:xfrm>
+                    <a:prstGeom prst="rect">
+                      <a:avLst/>
+                    </a:prstGeom>
+                  </pic:spPr>
+                </pic:pic>
+              </a:graphicData>
+            </a:graphic>
+          </wp:inline>
+        </w:drawing>
+      </w:r>
+      <w:bookmarkStart w:id="0" w:name="_GoBack"/>
+      <w:bookmarkEnd w:id="0"/>
     </w:p>
     <w:sectPr>
       <w:pgSz w:w="11906" w:h="16838"/>

</xml_diff>

<commit_message>
WIP (ui): Refactoring UI components  (#30)
* changing the color combo

Signed-off-by: aditya109 <adikid1996@gmail.com>

* finalized ui for homewindow

Signed-off-by: aditya109 <adikid1996@gmail.com>

* making of controlpage

Signed-off-by: aditya109 <adikid1996@gmail.com>

* fixed the Homepage functionality

Signed-off-by: aditya109 <adikid1996@gmail.com>

* changed ui and color theme of dfloadingPage, and removed some redundant windows

Signed-off-by: aditya109 <adikid1996@gmail.com>

* changed the deprecated version directories' names

Signed-off-by: aditya109 <adikid1996@gmail.com>

* added css styles to add and reset buttons

Signed-off-by: aditya109 <adikid1996@gmail.com>
</commit_message>
<xml_diff>
--- a/1.2/design-ui/fonts.docx
+++ b/1.2/design-ui/fonts.docx
@@ -58,12 +58,10 @@
       </w:r>
     </w:p>
     <w:p>
-      <w:bookmarkStart w:id="0" w:name="_GoBack"/>
       <w:r>
         <w:t>#4E4E50</w:t>
       </w:r>
     </w:p>
-    <w:bookmarkEnd w:id="0"/>
     <w:p>
       <w:r>
         <w:t>#6F2232</w:t>
@@ -78,6 +76,50 @@
       <w:r>
         <w:t>#C3073F</w:t>
       </w:r>
+    </w:p>
+    <w:p/>
+    <w:p/>
+    <w:p>
+      <w:r>
+        <w:lastRenderedPageBreak/>
+        <w:drawing>
+          <wp:inline distT="0" distB="0" distL="0" distR="0" wp14:anchorId="616F0792" wp14:editId="5E9DE5CA">
+            <wp:extent cx="5487166" cy="6773220"/>
+            <wp:effectExtent l="0" t="0" r="0" b="8890"/>
+            <wp:docPr id="2" name="Picture 2"/>
+            <wp:cNvGraphicFramePr>
+              <a:graphicFrameLocks xmlns:a="http://schemas.openxmlformats.org/drawingml/2006/main" noChangeAspect="1"/>
+            </wp:cNvGraphicFramePr>
+            <a:graphic xmlns:a="http://schemas.openxmlformats.org/drawingml/2006/main">
+              <a:graphicData uri="http://schemas.openxmlformats.org/drawingml/2006/picture">
+                <pic:pic xmlns:pic="http://schemas.openxmlformats.org/drawingml/2006/picture">
+                  <pic:nvPicPr>
+                    <pic:cNvPr id="1" name=""/>
+                    <pic:cNvPicPr/>
+                  </pic:nvPicPr>
+                  <pic:blipFill>
+                    <a:blip r:embed="rId5"/>
+                    <a:stretch>
+                      <a:fillRect/>
+                    </a:stretch>
+                  </pic:blipFill>
+                  <pic:spPr>
+                    <a:xfrm>
+                      <a:off x="0" y="0"/>
+                      <a:ext cx="5487166" cy="6773220"/>
+                    </a:xfrm>
+                    <a:prstGeom prst="rect">
+                      <a:avLst/>
+                    </a:prstGeom>
+                  </pic:spPr>
+                </pic:pic>
+              </a:graphicData>
+            </a:graphic>
+          </wp:inline>
+        </w:drawing>
+      </w:r>
+      <w:bookmarkStart w:id="0" w:name="_GoBack"/>
+      <w:bookmarkEnd w:id="0"/>
     </w:p>
     <w:sectPr>
       <w:pgSz w:w="11906" w:h="16838"/>

</xml_diff>